<commit_message>
Group 2 presentation outline and speaker notes
</commit_message>
<xml_diff>
--- a/Joey_ScratchFiles/Presentation Resources/Group 2 Presentation - Outline & Speaker Notes.docx
+++ b/Joey_ScratchFiles/Presentation Resources/Group 2 Presentation - Outline & Speaker Notes.docx
@@ -61,6 +61,394 @@
           <w:sz w:val="24"/>
           <w:szCs w:val="24"/>
         </w:rPr>
+        <w:t>Outline</w:t>
+      </w:r>
+      <w:r>
+        <w:rPr>
+          <w:bCs/>
+          <w:i/>
+          <w:iCs/>
+          <w:sz w:val="24"/>
+          <w:szCs w:val="24"/>
+        </w:rPr>
+        <w:t xml:space="preserve"> </w:t>
+      </w:r>
+      <w:r>
+        <w:rPr>
+          <w:bCs/>
+          <w:sz w:val="24"/>
+          <w:szCs w:val="24"/>
+        </w:rPr>
+        <w:t>|</w:t>
+      </w:r>
+      <w:r>
+        <w:rPr>
+          <w:bCs/>
+          <w:i/>
+          <w:iCs/>
+          <w:sz w:val="24"/>
+          <w:szCs w:val="24"/>
+        </w:rPr>
+        <w:t>Team Assignments</w:t>
+      </w:r>
+    </w:p>
+    <w:p>
+      <w:pPr>
+        <w:rPr>
+          <w:bCs/>
+          <w:i/>
+          <w:iCs/>
+          <w:color w:val="1F3864" w:themeColor="accent1" w:themeShade="80"/>
+          <w:sz w:val="24"/>
+          <w:szCs w:val="24"/>
+          <w:u w:val="single"/>
+        </w:rPr>
+      </w:pPr>
+      <w:r>
+        <w:rPr>
+          <w:b/>
+          <w:color w:val="1F3864" w:themeColor="accent1" w:themeShade="80"/>
+          <w:sz w:val="24"/>
+          <w:szCs w:val="24"/>
+        </w:rPr>
+        <w:t>Slide 1-</w:t>
+      </w:r>
+      <w:r>
+        <w:rPr>
+          <w:b/>
+          <w:color w:val="1F3864" w:themeColor="accent1" w:themeShade="80"/>
+          <w:sz w:val="24"/>
+          <w:szCs w:val="24"/>
+        </w:rPr>
+        <w:t xml:space="preserve">8: </w:t>
+      </w:r>
+      <w:r>
+        <w:rPr>
+          <w:bCs/>
+          <w:i/>
+          <w:iCs/>
+          <w:color w:val="1F3864" w:themeColor="accent1" w:themeShade="80"/>
+          <w:sz w:val="24"/>
+          <w:szCs w:val="24"/>
+          <w:u w:val="single"/>
+        </w:rPr>
+        <w:t>Introduction and Selecting Data Sources</w:t>
+      </w:r>
+      <w:r>
+        <w:rPr>
+          <w:bCs/>
+          <w:color w:val="1F3864" w:themeColor="accent1" w:themeShade="80"/>
+          <w:sz w:val="24"/>
+          <w:szCs w:val="24"/>
+        </w:rPr>
+        <w:t xml:space="preserve"> – Ryan Cook</w:t>
+      </w:r>
+    </w:p>
+    <w:p>
+      <w:pPr>
+        <w:rPr>
+          <w:bCs/>
+          <w:i/>
+          <w:iCs/>
+          <w:color w:val="1F3864" w:themeColor="accent1" w:themeShade="80"/>
+          <w:sz w:val="24"/>
+          <w:szCs w:val="24"/>
+          <w:u w:val="single"/>
+        </w:rPr>
+      </w:pPr>
+      <w:r>
+        <w:rPr>
+          <w:b/>
+          <w:color w:val="1F3864" w:themeColor="accent1" w:themeShade="80"/>
+          <w:sz w:val="24"/>
+          <w:szCs w:val="24"/>
+        </w:rPr>
+        <w:t xml:space="preserve">Slide </w:t>
+      </w:r>
+      <w:r>
+        <w:rPr>
+          <w:b/>
+          <w:color w:val="1F3864" w:themeColor="accent1" w:themeShade="80"/>
+          <w:sz w:val="24"/>
+          <w:szCs w:val="24"/>
+        </w:rPr>
+        <w:t>9</w:t>
+      </w:r>
+      <w:r>
+        <w:rPr>
+          <w:b/>
+          <w:color w:val="1F3864" w:themeColor="accent1" w:themeShade="80"/>
+          <w:sz w:val="24"/>
+          <w:szCs w:val="24"/>
+        </w:rPr>
+        <w:t>-</w:t>
+      </w:r>
+      <w:r>
+        <w:rPr>
+          <w:b/>
+          <w:color w:val="1F3864" w:themeColor="accent1" w:themeShade="80"/>
+          <w:sz w:val="24"/>
+          <w:szCs w:val="24"/>
+        </w:rPr>
+        <w:t>12</w:t>
+      </w:r>
+      <w:r>
+        <w:rPr>
+          <w:b/>
+          <w:color w:val="1F3864" w:themeColor="accent1" w:themeShade="80"/>
+          <w:sz w:val="24"/>
+          <w:szCs w:val="24"/>
+        </w:rPr>
+        <w:t xml:space="preserve">: </w:t>
+      </w:r>
+      <w:r>
+        <w:rPr>
+          <w:bCs/>
+          <w:i/>
+          <w:iCs/>
+          <w:color w:val="1F3864" w:themeColor="accent1" w:themeShade="80"/>
+          <w:sz w:val="24"/>
+          <w:szCs w:val="24"/>
+          <w:u w:val="single"/>
+        </w:rPr>
+        <w:t>Data Exploration Phase</w:t>
+      </w:r>
+      <w:r>
+        <w:rPr>
+          <w:bCs/>
+          <w:color w:val="1F3864" w:themeColor="accent1" w:themeShade="80"/>
+          <w:sz w:val="24"/>
+          <w:szCs w:val="24"/>
+        </w:rPr>
+        <w:t xml:space="preserve"> – </w:t>
+      </w:r>
+      <w:r>
+        <w:rPr>
+          <w:bCs/>
+          <w:color w:val="1F3864" w:themeColor="accent1" w:themeShade="80"/>
+          <w:sz w:val="24"/>
+          <w:szCs w:val="24"/>
+        </w:rPr>
+        <w:t>Michael Hertel</w:t>
+      </w:r>
+    </w:p>
+    <w:p>
+      <w:pPr>
+        <w:rPr>
+          <w:bCs/>
+          <w:color w:val="1F3864" w:themeColor="accent1" w:themeShade="80"/>
+          <w:sz w:val="24"/>
+          <w:szCs w:val="24"/>
+        </w:rPr>
+      </w:pPr>
+      <w:r>
+        <w:rPr>
+          <w:b/>
+          <w:color w:val="1F3864" w:themeColor="accent1" w:themeShade="80"/>
+          <w:sz w:val="24"/>
+          <w:szCs w:val="24"/>
+        </w:rPr>
+        <w:t>Slide 1</w:t>
+      </w:r>
+      <w:r>
+        <w:rPr>
+          <w:b/>
+          <w:color w:val="1F3864" w:themeColor="accent1" w:themeShade="80"/>
+          <w:sz w:val="24"/>
+          <w:szCs w:val="24"/>
+        </w:rPr>
+        <w:t>3</w:t>
+      </w:r>
+      <w:r>
+        <w:rPr>
+          <w:b/>
+          <w:color w:val="1F3864" w:themeColor="accent1" w:themeShade="80"/>
+          <w:sz w:val="24"/>
+          <w:szCs w:val="24"/>
+        </w:rPr>
+        <w:t>-</w:t>
+      </w:r>
+      <w:r>
+        <w:rPr>
+          <w:b/>
+          <w:color w:val="1F3864" w:themeColor="accent1" w:themeShade="80"/>
+          <w:sz w:val="24"/>
+          <w:szCs w:val="24"/>
+        </w:rPr>
+        <w:t>20</w:t>
+      </w:r>
+      <w:r>
+        <w:rPr>
+          <w:b/>
+          <w:color w:val="1F3864" w:themeColor="accent1" w:themeShade="80"/>
+          <w:sz w:val="24"/>
+          <w:szCs w:val="24"/>
+        </w:rPr>
+        <w:t xml:space="preserve">: </w:t>
+      </w:r>
+      <w:r>
+        <w:rPr>
+          <w:bCs/>
+          <w:i/>
+          <w:iCs/>
+          <w:color w:val="1F3864" w:themeColor="accent1" w:themeShade="80"/>
+          <w:sz w:val="24"/>
+          <w:szCs w:val="24"/>
+          <w:u w:val="single"/>
+        </w:rPr>
+        <w:t>Analysis Phase</w:t>
+      </w:r>
+      <w:r>
+        <w:rPr>
+          <w:bCs/>
+          <w:color w:val="1F3864" w:themeColor="accent1" w:themeShade="80"/>
+          <w:sz w:val="24"/>
+          <w:szCs w:val="24"/>
+        </w:rPr>
+        <w:t xml:space="preserve"> – </w:t>
+      </w:r>
+      <w:r>
+        <w:rPr>
+          <w:bCs/>
+          <w:color w:val="1F3864" w:themeColor="accent1" w:themeShade="80"/>
+          <w:sz w:val="24"/>
+          <w:szCs w:val="24"/>
+        </w:rPr>
+        <w:t>Robert V</w:t>
+      </w:r>
+      <w:r>
+        <w:rPr>
+          <w:bCs/>
+          <w:color w:val="1F3864" w:themeColor="accent1" w:themeShade="80"/>
+          <w:sz w:val="24"/>
+          <w:szCs w:val="24"/>
+        </w:rPr>
+        <w:t>andivort</w:t>
+      </w:r>
+    </w:p>
+    <w:p>
+      <w:pPr>
+        <w:rPr>
+          <w:bCs/>
+          <w:i/>
+          <w:iCs/>
+          <w:color w:val="1F3864" w:themeColor="accent1" w:themeShade="80"/>
+          <w:sz w:val="24"/>
+          <w:szCs w:val="24"/>
+          <w:u w:val="single"/>
+        </w:rPr>
+      </w:pPr>
+      <w:r>
+        <w:rPr>
+          <w:b/>
+          <w:color w:val="1F3864" w:themeColor="accent1" w:themeShade="80"/>
+          <w:sz w:val="24"/>
+          <w:szCs w:val="24"/>
+        </w:rPr>
+        <w:t xml:space="preserve">Slide </w:t>
+      </w:r>
+      <w:r>
+        <w:rPr>
+          <w:b/>
+          <w:color w:val="1F3864" w:themeColor="accent1" w:themeShade="80"/>
+          <w:sz w:val="24"/>
+          <w:szCs w:val="24"/>
+        </w:rPr>
+        <w:t>2</w:t>
+      </w:r>
+      <w:r>
+        <w:rPr>
+          <w:b/>
+          <w:color w:val="1F3864" w:themeColor="accent1" w:themeShade="80"/>
+          <w:sz w:val="24"/>
+          <w:szCs w:val="24"/>
+        </w:rPr>
+        <w:t>1-</w:t>
+      </w:r>
+      <w:r>
+        <w:rPr>
+          <w:b/>
+          <w:color w:val="1F3864" w:themeColor="accent1" w:themeShade="80"/>
+          <w:sz w:val="24"/>
+          <w:szCs w:val="24"/>
+        </w:rPr>
+        <w:t>26</w:t>
+      </w:r>
+      <w:r>
+        <w:rPr>
+          <w:b/>
+          <w:color w:val="1F3864" w:themeColor="accent1" w:themeShade="80"/>
+          <w:sz w:val="24"/>
+          <w:szCs w:val="24"/>
+        </w:rPr>
+        <w:t xml:space="preserve">: </w:t>
+      </w:r>
+      <w:r>
+        <w:rPr>
+          <w:bCs/>
+          <w:i/>
+          <w:iCs/>
+          <w:color w:val="1F3864" w:themeColor="accent1" w:themeShade="80"/>
+          <w:sz w:val="24"/>
+          <w:szCs w:val="24"/>
+          <w:u w:val="single"/>
+        </w:rPr>
+        <w:t>Machine Learning Model</w:t>
+      </w:r>
+      <w:r>
+        <w:rPr>
+          <w:bCs/>
+          <w:color w:val="1F3864" w:themeColor="accent1" w:themeShade="80"/>
+          <w:sz w:val="24"/>
+          <w:szCs w:val="24"/>
+        </w:rPr>
+        <w:t xml:space="preserve"> – </w:t>
+      </w:r>
+      <w:r>
+        <w:rPr>
+          <w:bCs/>
+          <w:color w:val="1F3864" w:themeColor="accent1" w:themeShade="80"/>
+          <w:sz w:val="24"/>
+          <w:szCs w:val="24"/>
+        </w:rPr>
+        <w:t>Joey Balaszi</w:t>
+      </w:r>
+    </w:p>
+    <w:p>
+      <w:pPr>
+        <w:rPr>
+          <w:b/>
+          <w:color w:val="000000" w:themeColor="text1"/>
+          <w:sz w:val="24"/>
+          <w:szCs w:val="24"/>
+        </w:rPr>
+      </w:pPr>
+      <w:r>
+        <w:rPr>
+          <w:b/>
+          <w:color w:val="000000" w:themeColor="text1"/>
+          <w:sz w:val="24"/>
+          <w:szCs w:val="24"/>
+        </w:rPr>
+        <w:t>______________________________________________________________________________</w:t>
+      </w:r>
+    </w:p>
+    <w:p>
+      <w:pPr>
+        <w:rPr>
+          <w:b/>
+          <w:sz w:val="28"/>
+          <w:szCs w:val="28"/>
+        </w:rPr>
+      </w:pPr>
+      <w:r>
+        <w:rPr>
+          <w:bCs/>
+          <w:i/>
+          <w:iCs/>
+          <w:sz w:val="24"/>
+          <w:szCs w:val="24"/>
+        </w:rPr>
         <w:t>Machine Learning Mode</w:t>
       </w:r>
       <w:r>
@@ -89,7 +477,7 @@
           <w:sz w:val="24"/>
           <w:szCs w:val="24"/>
         </w:rPr>
-        <w:t>Outline &amp; Speaker Notes</w:t>
+        <w:t>Speaker Notes</w:t>
       </w:r>
     </w:p>
     <w:p>
@@ -190,61 +578,19 @@
           <w:sz w:val="24"/>
           <w:szCs w:val="24"/>
         </w:rPr>
-        <w:t>Slide 2</w:t>
-      </w:r>
-      <w:r>
-        <w:rPr>
-          <w:b/>
-          <w:color w:val="1F3864" w:themeColor="accent1" w:themeShade="80"/>
-          <w:sz w:val="24"/>
-          <w:szCs w:val="24"/>
-        </w:rPr>
-        <w:t>2</w:t>
-      </w:r>
-      <w:r>
-        <w:rPr>
-          <w:b/>
-          <w:color w:val="1F3864" w:themeColor="accent1" w:themeShade="80"/>
-          <w:sz w:val="24"/>
-          <w:szCs w:val="24"/>
-        </w:rPr>
-        <w:t xml:space="preserve"> - </w:t>
-      </w:r>
-      <w:r>
-        <w:rPr>
-          <w:bCs/>
-          <w:i/>
-          <w:iCs/>
-          <w:color w:val="1F3864" w:themeColor="accent1" w:themeShade="80"/>
-          <w:sz w:val="24"/>
-          <w:szCs w:val="24"/>
-          <w:u w:val="single"/>
-        </w:rPr>
-        <w:t>Machine Learning Model</w:t>
-      </w:r>
-      <w:r>
-        <w:rPr>
-          <w:bCs/>
-          <w:i/>
-          <w:iCs/>
-          <w:color w:val="1F3864" w:themeColor="accent1" w:themeShade="80"/>
-          <w:sz w:val="24"/>
-          <w:szCs w:val="24"/>
-          <w:u w:val="single"/>
-        </w:rPr>
-        <w:t xml:space="preserve"> (cont’d)</w:t>
-      </w:r>
-      <w:r>
-        <w:rPr>
-          <w:bCs/>
-          <w:i/>
-          <w:iCs/>
-          <w:color w:val="1F3864" w:themeColor="accent1" w:themeShade="80"/>
-          <w:sz w:val="24"/>
-          <w:szCs w:val="24"/>
-          <w:u w:val="single"/>
-        </w:rPr>
-        <w:t>:</w:t>
+        <w:t xml:space="preserve">Slide 22 - </w:t>
+      </w:r>
+      <w:r>
+        <w:rPr>
+          <w:bCs/>
+          <w:i/>
+          <w:iCs/>
+          <w:color w:val="1F3864" w:themeColor="accent1" w:themeShade="80"/>
+          <w:sz w:val="24"/>
+          <w:szCs w:val="24"/>
+          <w:u w:val="single"/>
+        </w:rPr>
+        <w:t>Machine Learning Model (cont’d):</w:t>
       </w:r>
     </w:p>
     <w:p>
@@ -325,68 +671,29 @@
           <w:sz w:val="24"/>
           <w:szCs w:val="24"/>
         </w:rPr>
-        <w:t>Slide 2</w:t>
-      </w:r>
-      <w:r>
-        <w:rPr>
-          <w:b/>
-          <w:color w:val="1F3864" w:themeColor="accent1" w:themeShade="80"/>
-          <w:sz w:val="24"/>
-          <w:szCs w:val="24"/>
-        </w:rPr>
-        <w:t>3</w:t>
-      </w:r>
-      <w:r>
-        <w:rPr>
-          <w:b/>
-          <w:color w:val="1F3864" w:themeColor="accent1" w:themeShade="80"/>
-          <w:sz w:val="24"/>
-          <w:szCs w:val="24"/>
+        <w:t>Slide 23 –</w:t>
+      </w:r>
+      <w:r>
+        <w:rPr>
+          <w:bCs/>
+          <w:color w:val="1F3864" w:themeColor="accent1" w:themeShade="80"/>
+          <w:sz w:val="24"/>
+          <w:szCs w:val="24"/>
+          <w:u w:val="single"/>
         </w:rPr>
         <w:t xml:space="preserve"> </w:t>
       </w:r>
       <w:r>
         <w:rPr>
-          <w:b/>
-          <w:color w:val="1F3864" w:themeColor="accent1" w:themeShade="80"/>
-          <w:sz w:val="24"/>
-          <w:szCs w:val="24"/>
-        </w:rPr>
-        <w:t>–</w:t>
-      </w:r>
-      <w:r>
-        <w:rPr>
-          <w:bCs/>
-          <w:color w:val="1F3864" w:themeColor="accent1" w:themeShade="80"/>
-          <w:sz w:val="24"/>
-          <w:szCs w:val="24"/>
-          <w:u w:val="single"/>
-        </w:rPr>
-        <w:t xml:space="preserve"> </w:t>
-      </w:r>
-      <w:r>
-        <w:rPr>
-          <w:bCs/>
-          <w:i/>
-          <w:iCs/>
-          <w:color w:val="1F3864" w:themeColor="accent1" w:themeShade="80"/>
-          <w:sz w:val="24"/>
-          <w:szCs w:val="24"/>
-          <w:u w:val="single"/>
-        </w:rPr>
-        <w:t xml:space="preserve">Initial </w:t>
-      </w:r>
-      <w:r>
-        <w:rPr>
-          <w:bCs/>
-          <w:i/>
-          <w:iCs/>
-          <w:color w:val="1F3864" w:themeColor="accent1" w:themeShade="80"/>
-          <w:sz w:val="24"/>
-          <w:szCs w:val="24"/>
-          <w:u w:val="single"/>
-        </w:rPr>
-        <w:t>Machine Learning Model:</w:t>
+          <w:bCs/>
+          <w:i/>
+          <w:iCs/>
+          <w:color w:val="1F3864" w:themeColor="accent1" w:themeShade="80"/>
+          <w:sz w:val="24"/>
+          <w:szCs w:val="24"/>
+          <w:u w:val="single"/>
+        </w:rPr>
+        <w:t>Initial Machine Learning Model:</w:t>
       </w:r>
     </w:p>
     <w:p>
@@ -508,25 +815,7 @@
           <w:sz w:val="24"/>
           <w:szCs w:val="24"/>
         </w:rPr>
-        <w:t>Slide 2</w:t>
-      </w:r>
-      <w:r>
-        <w:rPr>
-          <w:b/>
-          <w:color w:val="1F3864" w:themeColor="accent1" w:themeShade="80"/>
-          <w:sz w:val="24"/>
-          <w:szCs w:val="24"/>
-        </w:rPr>
-        <w:t>4</w:t>
-      </w:r>
-      <w:r>
-        <w:rPr>
-          <w:b/>
-          <w:color w:val="1F3864" w:themeColor="accent1" w:themeShade="80"/>
-          <w:sz w:val="24"/>
-          <w:szCs w:val="24"/>
-        </w:rPr>
-        <w:t xml:space="preserve"> –</w:t>
+        <w:t>Slide 24 –</w:t>
       </w:r>
       <w:r>
         <w:rPr>
@@ -547,19 +836,7 @@
           <w:szCs w:val="24"/>
           <w:u w:val="single"/>
         </w:rPr>
-        <w:t xml:space="preserve">Optimized </w:t>
-      </w:r>
-      <w:r>
-        <w:rPr>
-          <w:bCs/>
-          <w:i/>
-          <w:iCs/>
-          <w:color w:val="1F3864" w:themeColor="accent1" w:themeShade="80"/>
-          <w:sz w:val="24"/>
-          <w:szCs w:val="24"/>
-          <w:u w:val="single"/>
-        </w:rPr>
-        <w:t>Machine Learning Model:</w:t>
+        <w:t>Optimized Machine Learning Model:</w:t>
       </w:r>
     </w:p>
     <w:p>
@@ -576,6 +853,7 @@
           <w:rFonts w:ascii="Arial" w:eastAsia="Times New Roman" w:hAnsi="Arial" w:cs="Arial"/>
           <w:color w:val="000000"/>
         </w:rPr>
+        <w:lastRenderedPageBreak/>
         <w:t>“</w:t>
       </w:r>
       <w:r>
@@ -650,25 +928,7 @@
           <w:sz w:val="24"/>
           <w:szCs w:val="24"/>
         </w:rPr>
-        <w:t>Slide 2</w:t>
-      </w:r>
-      <w:r>
-        <w:rPr>
-          <w:b/>
-          <w:color w:val="1F3864" w:themeColor="accent1" w:themeShade="80"/>
-          <w:sz w:val="24"/>
-          <w:szCs w:val="24"/>
-        </w:rPr>
-        <w:t>5</w:t>
-      </w:r>
-      <w:r>
-        <w:rPr>
-          <w:b/>
-          <w:color w:val="1F3864" w:themeColor="accent1" w:themeShade="80"/>
-          <w:sz w:val="24"/>
-          <w:szCs w:val="24"/>
-        </w:rPr>
-        <w:t xml:space="preserve"> –</w:t>
+        <w:t>Slide 25 –</w:t>
       </w:r>
       <w:r>
         <w:rPr>
@@ -689,19 +949,7 @@
           <w:szCs w:val="24"/>
           <w:u w:val="single"/>
         </w:rPr>
-        <w:t>What we would change</w:t>
-      </w:r>
-      <w:r>
-        <w:rPr>
-          <w:bCs/>
-          <w:i/>
-          <w:iCs/>
-          <w:color w:val="1F3864" w:themeColor="accent1" w:themeShade="80"/>
-          <w:sz w:val="24"/>
-          <w:szCs w:val="24"/>
-          <w:u w:val="single"/>
-        </w:rPr>
-        <w:t>:</w:t>
+        <w:t>What we would change:</w:t>
       </w:r>
     </w:p>
     <w:p>
@@ -718,163 +966,76 @@
           <w:rFonts w:ascii="Arial" w:hAnsi="Arial" w:cs="Arial"/>
           <w:color w:val="000000"/>
         </w:rPr>
-        <w:lastRenderedPageBreak/>
-        <w:t>“</w:t>
-      </w:r>
+        <w:t>“For future analysis, our team would incorporate more data into our analysis, such as hours. We did have to aggregate the traffic column and condense our date time column in the initial datasets. This resulted in initial starting with 40,000+ rows of data to condensing it down to about 1,000 rows. Again, our team would aim to collect more data for future analysis.”</w:t>
+      </w:r>
+    </w:p>
+    <w:p>
+      <w:pPr>
+        <w:rPr>
+          <w:b/>
+          <w:color w:val="1F3864" w:themeColor="accent1" w:themeShade="80"/>
+          <w:sz w:val="24"/>
+          <w:szCs w:val="24"/>
+        </w:rPr>
+      </w:pPr>
+    </w:p>
+    <w:p>
+      <w:pPr>
+        <w:rPr>
+          <w:bCs/>
+          <w:i/>
+          <w:iCs/>
+          <w:sz w:val="24"/>
+          <w:szCs w:val="24"/>
+          <w:u w:val="single"/>
+        </w:rPr>
+      </w:pPr>
+      <w:r>
+        <w:rPr>
+          <w:b/>
+          <w:color w:val="1F3864" w:themeColor="accent1" w:themeShade="80"/>
+          <w:sz w:val="24"/>
+          <w:szCs w:val="24"/>
+        </w:rPr>
+        <w:t>Slide 26 –</w:t>
+      </w:r>
+      <w:r>
+        <w:rPr>
+          <w:bCs/>
+          <w:sz w:val="24"/>
+          <w:szCs w:val="24"/>
+          <w:u w:val="single"/>
+        </w:rPr>
+        <w:t xml:space="preserve"> </w:t>
+      </w:r>
+      <w:r>
+        <w:rPr>
+          <w:bCs/>
+          <w:i/>
+          <w:iCs/>
+          <w:color w:val="1F3864" w:themeColor="accent1" w:themeShade="80"/>
+          <w:sz w:val="24"/>
+          <w:szCs w:val="24"/>
+          <w:u w:val="single"/>
+        </w:rPr>
+        <w:t>Future Analysis:</w:t>
+      </w:r>
+    </w:p>
+    <w:p>
+      <w:pPr>
+        <w:ind w:firstLine="720"/>
+        <w:rPr>
+          <w:bCs/>
+          <w:sz w:val="24"/>
+          <w:szCs w:val="24"/>
+        </w:rPr>
+      </w:pPr>
       <w:r>
         <w:rPr>
           <w:rFonts w:ascii="Arial" w:hAnsi="Arial" w:cs="Arial"/>
           <w:color w:val="000000"/>
         </w:rPr>
-        <w:t>For future analysis</w:t>
-      </w:r>
-      <w:r>
-        <w:rPr>
-          <w:rFonts w:ascii="Arial" w:hAnsi="Arial" w:cs="Arial"/>
-          <w:color w:val="000000"/>
-        </w:rPr>
-        <w:t>,</w:t>
-      </w:r>
-      <w:r>
-        <w:rPr>
-          <w:rFonts w:ascii="Arial" w:hAnsi="Arial" w:cs="Arial"/>
-          <w:color w:val="000000"/>
-        </w:rPr>
-        <w:t xml:space="preserve"> our team would incorporat</w:t>
-      </w:r>
-      <w:r>
-        <w:rPr>
-          <w:rFonts w:ascii="Arial" w:hAnsi="Arial" w:cs="Arial"/>
-          <w:color w:val="000000"/>
-        </w:rPr>
-        <w:t>e</w:t>
-      </w:r>
-      <w:r>
-        <w:rPr>
-          <w:rFonts w:ascii="Arial" w:hAnsi="Arial" w:cs="Arial"/>
-          <w:color w:val="000000"/>
-        </w:rPr>
-        <w:t xml:space="preserve"> more data into our analysis, such as hours. We did have to aggregate the traffic column and condense our date time column in the initial datasets. This resulted in initial starting with 40,000+ rows of data to condensing it down to about 1,000 rows. Again, our team would aim to collect more data for future analysis.</w:t>
-      </w:r>
-      <w:r>
-        <w:rPr>
-          <w:rFonts w:ascii="Arial" w:hAnsi="Arial" w:cs="Arial"/>
-          <w:color w:val="000000"/>
-        </w:rPr>
-        <w:t>”</w:t>
-      </w:r>
-    </w:p>
-    <w:p>
-      <w:pPr>
-        <w:rPr>
-          <w:b/>
-          <w:color w:val="1F3864" w:themeColor="accent1" w:themeShade="80"/>
-          <w:sz w:val="24"/>
-          <w:szCs w:val="24"/>
-        </w:rPr>
-      </w:pPr>
-    </w:p>
-    <w:p>
-      <w:pPr>
-        <w:rPr>
-          <w:bCs/>
-          <w:i/>
-          <w:iCs/>
-          <w:sz w:val="24"/>
-          <w:szCs w:val="24"/>
-          <w:u w:val="single"/>
-        </w:rPr>
-      </w:pPr>
-      <w:r>
-        <w:rPr>
-          <w:b/>
-          <w:color w:val="1F3864" w:themeColor="accent1" w:themeShade="80"/>
-          <w:sz w:val="24"/>
-          <w:szCs w:val="24"/>
-        </w:rPr>
-        <w:t>Slide 2</w:t>
-      </w:r>
-      <w:r>
-        <w:rPr>
-          <w:b/>
-          <w:color w:val="1F3864" w:themeColor="accent1" w:themeShade="80"/>
-          <w:sz w:val="24"/>
-          <w:szCs w:val="24"/>
-        </w:rPr>
-        <w:t>6</w:t>
-      </w:r>
-      <w:r>
-        <w:rPr>
-          <w:b/>
-          <w:color w:val="1F3864" w:themeColor="accent1" w:themeShade="80"/>
-          <w:sz w:val="24"/>
-          <w:szCs w:val="24"/>
-        </w:rPr>
-        <w:t xml:space="preserve"> –</w:t>
-      </w:r>
-      <w:r>
-        <w:rPr>
-          <w:bCs/>
-          <w:sz w:val="24"/>
-          <w:szCs w:val="24"/>
-          <w:u w:val="single"/>
-        </w:rPr>
-        <w:t xml:space="preserve"> </w:t>
-      </w:r>
-      <w:r>
-        <w:rPr>
-          <w:bCs/>
-          <w:i/>
-          <w:iCs/>
-          <w:color w:val="1F3864" w:themeColor="accent1" w:themeShade="80"/>
-          <w:sz w:val="24"/>
-          <w:szCs w:val="24"/>
-          <w:u w:val="single"/>
-        </w:rPr>
-        <w:t>Future Analysis</w:t>
-      </w:r>
-      <w:r>
-        <w:rPr>
-          <w:bCs/>
-          <w:i/>
-          <w:iCs/>
-          <w:color w:val="1F3864" w:themeColor="accent1" w:themeShade="80"/>
-          <w:sz w:val="24"/>
-          <w:szCs w:val="24"/>
-          <w:u w:val="single"/>
-        </w:rPr>
-        <w:t>:</w:t>
-      </w:r>
-    </w:p>
-    <w:p>
-      <w:pPr>
-        <w:ind w:firstLine="720"/>
-        <w:rPr>
-          <w:bCs/>
-          <w:sz w:val="24"/>
-          <w:szCs w:val="24"/>
-        </w:rPr>
-      </w:pPr>
-      <w:r>
-        <w:rPr>
-          <w:rFonts w:ascii="Arial" w:hAnsi="Arial" w:cs="Arial"/>
-          <w:color w:val="000000"/>
-        </w:rPr>
-        <w:t>“</w:t>
-      </w:r>
-      <w:r>
-        <w:rPr>
-          <w:rFonts w:ascii="Arial" w:hAnsi="Arial" w:cs="Arial"/>
-          <w:color w:val="000000"/>
-        </w:rPr>
-        <w:t>To improve the model going forward beyond the scope of this project, we could obtain more records gathered from the same sources used for this set. We could also look to add more features not available in this dataset, such as data relating to access to public transportation in the area, as that could affect how people choose to commute. Lastly, we would also ask additional questions we hope to answer with the data such as how does gas prices affect commuter habits?</w:t>
-      </w:r>
-      <w:r>
-        <w:rPr>
-          <w:rFonts w:ascii="Arial" w:hAnsi="Arial" w:cs="Arial"/>
-          <w:color w:val="000000"/>
-        </w:rPr>
-        <w:t>”</w:t>
+        <w:t>“To improve the model going forward beyond the scope of this project, we could obtain more records gathered from the same sources used for this set. We could also look to add more features not available in this dataset, such as data relating to access to public transportation in the area, as that could affect how people choose to commute. Lastly, we would also ask additional questions we hope to answer with the data such as how does gas prices affect commuter habits?”</w:t>
       </w:r>
     </w:p>
     <w:p>

</xml_diff>